<commit_message>
Small update to writeup
</commit_message>
<xml_diff>
--- a/Drafts/Tradeoffs_WriteUp.docx
+++ b/Drafts/Tradeoffs_WriteUp.docx
@@ -10,8 +10,6 @@
           <w:szCs w:val="20"/>
         </w:rPr>
       </w:pPr>
-      <w:bookmarkStart w:id="0" w:name="_GoBack"/>
-      <w:bookmarkEnd w:id="0"/>
       <w:r>
         <w:rPr>
           <w:rFonts w:ascii="Arial" w:hAnsi="Arial" w:cs="Arial"/>
@@ -536,7 +534,23 @@
           <w:sz w:val="20"/>
           <w:szCs w:val="20"/>
         </w:rPr>
-        <w:t xml:space="preserve">–larger species pools, greater pre-treatment diversity, and presence of certain functional groups – may provide the foundation on </w:t>
+        <w:t>–</w:t>
+      </w:r>
+      <w:r>
+        <w:rPr>
+          <w:rFonts w:ascii="Arial" w:hAnsi="Arial" w:cs="Arial"/>
+          <w:sz w:val="20"/>
+          <w:szCs w:val="20"/>
+        </w:rPr>
+        <w:t xml:space="preserve"> </w:t>
+      </w:r>
+      <w:r>
+        <w:rPr>
+          <w:rFonts w:ascii="Arial" w:hAnsi="Arial" w:cs="Arial"/>
+          <w:sz w:val="20"/>
+          <w:szCs w:val="20"/>
+        </w:rPr>
+        <w:t xml:space="preserve">larger species pools, greater pre-treatment diversity, and presence of certain functional groups – may provide the foundation on </w:t>
       </w:r>
       <w:r>
         <w:rPr>
@@ -1304,7 +1318,7 @@
           </mc:Choice>
           <mc:Fallback>
             <w:pict>
-              <v:group w14:anchorId="41AC6E98" id="Group 2" o:spid="_x0000_s1026" style="position:absolute;margin-left:0;margin-top:11.75pt;width:468pt;height:309.5pt;z-index:251665408;mso-position-horizontal-relative:margin;mso-width-relative:margin;mso-height-relative:margin" coordsize="63341,42164" o:gfxdata="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">
+              <v:group w14:anchorId="1797BF28" id="Group 2" o:spid="_x0000_s1026" style="position:absolute;margin-left:0;margin-top:11.75pt;width:468pt;height:309.5pt;z-index:251665408;mso-position-horizontal-relative:margin;mso-width-relative:margin;mso-height-relative:margin" coordsize="63341,42164" o:gfxdata="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">
                 <v:shapetype id="_x0000_t75" coordsize="21600,21600" o:spt="75" o:preferrelative="t" path="m@4@5l@4@11@9@11@9@5xe" filled="f" stroked="f">
                   <v:stroke joinstyle="miter"/>
                   <v:formulas>
@@ -1510,6 +1524,8 @@
           <w:szCs w:val="20"/>
         </w:rPr>
       </w:pPr>
+      <w:bookmarkStart w:id="0" w:name="_GoBack"/>
+      <w:bookmarkEnd w:id="0"/>
       <w:r>
         <w:rPr>
           <w:rFonts w:ascii="Arial" w:hAnsi="Arial" w:cs="Arial"/>
@@ -1517,28 +1533,6 @@
           <w:szCs w:val="20"/>
         </w:rPr>
         <w:lastRenderedPageBreak/>
-        <w:t>Site-by-site variations relative to functional group</w:t>
-      </w:r>
-    </w:p>
-    <w:p>
-      <w:pPr>
-        <w:pStyle w:val="ListParagraph"/>
-        <w:numPr>
-          <w:ilvl w:val="0"/>
-          <w:numId w:val="4"/>
-        </w:numPr>
-        <w:rPr>
-          <w:rFonts w:ascii="Arial" w:hAnsi="Arial" w:cs="Arial"/>
-          <w:sz w:val="20"/>
-          <w:szCs w:val="20"/>
-        </w:rPr>
-      </w:pPr>
-      <w:r>
-        <w:rPr>
-          <w:rFonts w:ascii="Arial" w:hAnsi="Arial" w:cs="Arial"/>
-          <w:sz w:val="20"/>
-          <w:szCs w:val="20"/>
-        </w:rPr>
         <w:t>Environmental / biotic determinants of correlation</w:t>
       </w:r>
     </w:p>

</xml_diff>